<commit_message>
- Renamed Zhong occurences to Geographical  - Changed implementation of function that gets movement correction factor to use infection threshold of maps  - Updated CMAKE and README files to clean them up
</commit_message>
<xml_diff>
--- a/Manual.docx
+++ b/Manual.docx
@@ -8,7 +8,7 @@
           <w:docPartGallery w:val="Table of Contents"/>
           <w:docPartUnique w:val="true"/>
         </w:docPartObj>
-        <w:id w:val="460223786"/>
+        <w:id w:val="1225749995"/>
       </w:sdtPr>
       <w:sdtContent>
         <w:p>
@@ -40,6 +40,7 @@
             <w:rPr>
               <w:webHidden/>
               <w:rStyle w:val="IndexLink"/>
+              <w:vanish w:val="false"/>
             </w:rPr>
             <w:instrText> TOC \z \o "1-3" \u \h</w:instrText>
           </w:r>
@@ -47,19 +48,13 @@
             <w:rPr>
               <w:webHidden/>
               <w:rStyle w:val="IndexLink"/>
+              <w:vanish w:val="false"/>
             </w:rPr>
             <w:fldChar w:fldCharType="separate"/>
           </w:r>
           <w:hyperlink w:anchor="_Toc47105494">
             <w:bookmarkStart w:id="0" w:name="_GoBack"/>
             <w:bookmarkEnd w:id="0"/>
-            <w:r>
-              <w:rPr>
-                <w:webHidden/>
-                <w:rStyle w:val="IndexLink"/>
-              </w:rPr>
-              <w:t>Introduction</w:t>
-            </w:r>
             <w:r>
               <w:rPr>
                 <w:webHidden/>
@@ -80,9 +75,11 @@
             </w:r>
             <w:r>
               <w:rPr>
+                <w:webHidden/>
                 <w:rStyle w:val="IndexLink"/>
                 <w:vanish w:val="false"/>
               </w:rPr>
+              <w:t>Introduction</w:t>
               <w:tab/>
               <w:t>2</w:t>
             </w:r>
@@ -109,13 +106,6 @@
             <w:r>
               <w:rPr>
                 <w:webHidden/>
-                <w:rStyle w:val="IndexLink"/>
-              </w:rPr>
-              <w:t>Additional Features:</w:t>
-            </w:r>
-            <w:r>
-              <w:rPr>
-                <w:webHidden/>
               </w:rPr>
               <w:fldChar w:fldCharType="begin"/>
             </w:r>
@@ -133,9 +123,11 @@
             </w:r>
             <w:r>
               <w:rPr>
+                <w:webHidden/>
                 <w:rStyle w:val="IndexLink"/>
                 <w:vanish w:val="false"/>
               </w:rPr>
+              <w:t>Additional Features:</w:t>
               <w:tab/>
               <w:t>2</w:t>
             </w:r>
@@ -162,13 +154,6 @@
             <w:r>
               <w:rPr>
                 <w:webHidden/>
-                <w:rStyle w:val="IndexLink"/>
-              </w:rPr>
-              <w:t>Using the Zhong Implementation</w:t>
-            </w:r>
-            <w:r>
-              <w:rPr>
-                <w:webHidden/>
               </w:rPr>
               <w:fldChar w:fldCharType="begin"/>
             </w:r>
@@ -186,9 +171,11 @@
             </w:r>
             <w:r>
               <w:rPr>
+                <w:webHidden/>
                 <w:rStyle w:val="IndexLink"/>
                 <w:vanish w:val="false"/>
               </w:rPr>
+              <w:t>Using the Zhong Implementation</w:t>
               <w:tab/>
               <w:t>3</w:t>
             </w:r>
@@ -215,13 +202,6 @@
             <w:r>
               <w:rPr>
                 <w:webHidden/>
-                <w:rStyle w:val="IndexLink"/>
-              </w:rPr>
-              <w:t>Important Conceptual Note</w:t>
-            </w:r>
-            <w:r>
-              <w:rPr>
-                <w:webHidden/>
               </w:rPr>
               <w:fldChar w:fldCharType="begin"/>
             </w:r>
@@ -239,9 +219,11 @@
             </w:r>
             <w:r>
               <w:rPr>
+                <w:webHidden/>
                 <w:rStyle w:val="IndexLink"/>
                 <w:vanish w:val="false"/>
               </w:rPr>
+              <w:t>Important Conceptual Note</w:t>
               <w:tab/>
               <w:t>3</w:t>
             </w:r>
@@ -268,13 +250,6 @@
             <w:r>
               <w:rPr>
                 <w:webHidden/>
-                <w:rStyle w:val="IndexLink"/>
-              </w:rPr>
-              <w:t>Model Parameters</w:t>
-            </w:r>
-            <w:r>
-              <w:rPr>
-                <w:webHidden/>
               </w:rPr>
               <w:fldChar w:fldCharType="begin"/>
             </w:r>
@@ -292,9 +267,11 @@
             </w:r>
             <w:r>
               <w:rPr>
+                <w:webHidden/>
                 <w:rStyle w:val="IndexLink"/>
                 <w:vanish w:val="false"/>
               </w:rPr>
+              <w:t>Model Parameters</w:t>
               <w:tab/>
               <w:t>3</w:t>
             </w:r>
@@ -323,6 +300,7 @@
                 <w:webHidden/>
                 <w:rStyle w:val="IndexLink"/>
                 <w:b/>
+                <w:vanish w:val="false"/>
               </w:rPr>
               <w:t>age_group_population:</w:t>
             </w:r>
@@ -377,6 +355,7 @@
                 <w:webHidden/>
                 <w:rStyle w:val="IndexLink"/>
                 <w:b/>
+                <w:vanish w:val="false"/>
               </w:rPr>
               <w:t>susceptible:</w:t>
             </w:r>
@@ -431,6 +410,7 @@
                 <w:webHidden/>
                 <w:rStyle w:val="IndexLink"/>
                 <w:b/>
+                <w:vanish w:val="false"/>
               </w:rPr>
               <w:t>fatalities:</w:t>
             </w:r>
@@ -485,6 +465,7 @@
                 <w:webHidden/>
                 <w:rStyle w:val="IndexLink"/>
                 <w:b/>
+                <w:vanish w:val="false"/>
               </w:rPr>
               <w:t>infected:</w:t>
             </w:r>
@@ -539,6 +520,7 @@
                 <w:webHidden/>
                 <w:rStyle w:val="IndexLink"/>
                 <w:b/>
+                <w:vanish w:val="false"/>
               </w:rPr>
               <w:t>recovered:</w:t>
             </w:r>
@@ -593,6 +575,7 @@
                 <w:webHidden/>
                 <w:rStyle w:val="IndexLink"/>
                 <w:b/>
+                <w:vanish w:val="false"/>
               </w:rPr>
               <w:t>correlation:</w:t>
             </w:r>
@@ -647,6 +630,7 @@
                 <w:webHidden/>
                 <w:rStyle w:val="IndexLink"/>
                 <w:b/>
+                <w:vanish w:val="false"/>
               </w:rPr>
               <w:t>disobedient:</w:t>
             </w:r>
@@ -701,6 +685,7 @@
                 <w:webHidden/>
                 <w:rStyle w:val="IndexLink"/>
                 <w:b/>
+                <w:vanish w:val="false"/>
               </w:rPr>
               <w:t>virulence_rates:</w:t>
             </w:r>
@@ -755,6 +740,7 @@
                 <w:webHidden/>
                 <w:rStyle w:val="IndexLink"/>
                 <w:b/>
+                <w:vanish w:val="false"/>
               </w:rPr>
               <w:t>recovery_rates:</w:t>
             </w:r>
@@ -809,6 +795,7 @@
                 <w:webHidden/>
                 <w:rStyle w:val="IndexLink"/>
                 <w:b/>
+                <w:vanish w:val="false"/>
               </w:rPr>
               <w:t>mobility_rates:</w:t>
             </w:r>
@@ -863,6 +850,7 @@
                 <w:webHidden/>
                 <w:rStyle w:val="IndexLink"/>
                 <w:b/>
+                <w:vanish w:val="false"/>
               </w:rPr>
               <w:t>fatality_rates:</w:t>
             </w:r>
@@ -917,6 +905,7 @@
                 <w:webHidden/>
                 <w:rStyle w:val="IndexLink"/>
                 <w:b/>
+                <w:vanish w:val="false"/>
               </w:rPr>
               <w:t>infection_correction_factors:</w:t>
             </w:r>
@@ -971,6 +960,7 @@
                 <w:webHidden/>
                 <w:rStyle w:val="IndexLink"/>
                 <w:b/>
+                <w:vanish w:val="false"/>
               </w:rPr>
               <w:t>hospital_infected_capacity:</w:t>
             </w:r>
@@ -1025,6 +1015,7 @@
                 <w:webHidden/>
                 <w:rStyle w:val="IndexLink"/>
                 <w:b/>
+                <w:vanish w:val="false"/>
               </w:rPr>
               <w:t>over_capacity_fatality_modifier:</w:t>
             </w:r>
@@ -1079,6 +1070,7 @@
                 <w:webHidden/>
                 <w:rStyle w:val="IndexLink"/>
                 <w:b/>
+                <w:vanish w:val="false"/>
               </w:rPr>
               <w:t>cells and neighbourhood:</w:t>
             </w:r>
@@ -1133,6 +1125,7 @@
                 <w:webHidden/>
                 <w:rStyle w:val="IndexLink"/>
                 <w:b/>
+                <w:vanish w:val="false"/>
               </w:rPr>
               <w:t>Example Input File</w:t>
             </w:r>
@@ -1374,7 +1367,10 @@
         </w:rPr>
       </w:pPr>
       <w:r>
-        <w:rPr/>
+        <w:rPr>
+          <w:sz w:val="24"/>
+          <w:szCs w:val="24"/>
+        </w:rPr>
       </w:r>
     </w:p>
     <w:p>
@@ -1452,7 +1448,25 @@
           <w:sz w:val="24"/>
           <w:szCs w:val="24"/>
         </w:rPr>
-        <w:t>GeographyModel</w:t>
+        <w:t>Geograph</w:t>
+      </w:r>
+      <w:r>
+        <w:rPr>
+          <w:i w:val="false"/>
+          <w:iCs w:val="false"/>
+          <w:sz w:val="24"/>
+          <w:szCs w:val="24"/>
+        </w:rPr>
+        <w:t>ical</w:t>
+      </w:r>
+      <w:r>
+        <w:rPr>
+          <w:i w:val="false"/>
+          <w:iCs w:val="false"/>
+          <w:sz w:val="24"/>
+          <w:szCs w:val="24"/>
+        </w:rPr>
+        <w:t>Model</w:t>
       </w:r>
       <w:r>
         <w:rPr>
@@ -1576,7 +1590,25 @@
           <w:sz w:val="24"/>
           <w:szCs w:val="24"/>
         </w:rPr>
-        <w:t xml:space="preserve">GeographyModel </w:t>
+        <w:t>Geograph</w:t>
+      </w:r>
+      <w:r>
+        <w:rPr>
+          <w:i w:val="false"/>
+          <w:iCs w:val="false"/>
+          <w:sz w:val="24"/>
+          <w:szCs w:val="24"/>
+        </w:rPr>
+        <w:t>ical</w:t>
+      </w:r>
+      <w:r>
+        <w:rPr>
+          <w:i w:val="false"/>
+          <w:iCs w:val="false"/>
+          <w:sz w:val="24"/>
+          <w:szCs w:val="24"/>
+        </w:rPr>
+        <w:t xml:space="preserve">Model </w:t>
       </w:r>
       <w:r>
         <w:rPr>
@@ -1624,7 +1656,15 @@
       <w:bookmarkStart w:id="3" w:name="_Toc47105496"/>
       <w:r>
         <w:rPr/>
-        <w:t>Using the Zhong Implementation</w:t>
+        <w:t xml:space="preserve">Using the </w:t>
+      </w:r>
+      <w:r>
+        <w:rPr/>
+        <w:t>Geographical Model</w:t>
+      </w:r>
+      <w:r>
+        <w:rPr/>
+        <w:t xml:space="preserve"> Implementation</w:t>
       </w:r>
       <w:bookmarkEnd w:id="3"/>
     </w:p>
@@ -1653,10 +1693,7 @@
     <w:p>
       <w:pPr>
         <w:pStyle w:val="Normal"/>
-        <w:rPr>
-          <w:sz w:val="16"/>
-          <w:szCs w:val="16"/>
-        </w:rPr>
+        <w:rPr/>
       </w:pPr>
       <w:r>
         <w:rPr>
@@ -1675,7 +1712,7 @@
           <w:sz w:val="16"/>
           <w:szCs w:val="16"/>
         </w:rPr>
-        <w:t>../compiled_</w:t>
+        <w:t>../</w:t>
       </w:r>
       <w:r>
         <w:rPr>
@@ -1684,7 +1721,7 @@
           <w:sz w:val="16"/>
           <w:szCs w:val="16"/>
         </w:rPr>
-        <w:t>GeographyModel</w:t>
+        <w:t>pandemic-geographical_model</w:t>
       </w:r>
       <w:r>
         <w:rPr>
@@ -1693,7 +1730,7 @@
           <w:sz w:val="16"/>
           <w:szCs w:val="16"/>
         </w:rPr>
-        <w:t>_implementation directory_with_input_file/parameters.json</w:t>
+        <w:t xml:space="preserve"> directory_with_input_file/parameters.json</w:t>
       </w:r>
     </w:p>
     <w:p>
@@ -5868,21 +5905,7 @@
           <w:sz w:val="24"/>
           <w:szCs w:val="24"/>
         </w:rPr>
-        <w:t xml:space="preserve">The value range of this variable is [1, some_value_greater_than_one]. </w:t>
-      </w:r>
-      <w:r>
-        <w:rPr>
-          <w:sz w:val="24"/>
-          <w:szCs w:val="24"/>
-        </w:rPr>
-        <w:t xml:space="preserve">Any increase by the multiplier will be capped to the number of people infected minus those who recovered. </w:t>
-      </w:r>
-      <w:r>
-        <w:rPr>
-          <w:sz w:val="24"/>
-          <w:szCs w:val="24"/>
-        </w:rPr>
-        <w:t>However, on the last stage of infection, the number of fatalities is limited to the number of infected on the last stage. This is due to a limitation of the model implementation.</w:t>
+        <w:t>The value range of this variable is [1, some_value_greater_than_one]. Any increase by the multiplier will be capped to the number of people infected minus those who recovered. However, on the last stage of infection, the number of fatalities is limited to the number of infected on the last stage. This is due to a limitation of the model implementation.</w:t>
       </w:r>
     </w:p>
     <w:p>
@@ -11583,6 +11606,7 @@
       </w:pPr>
       <w:rPr>
         <w:rFonts w:ascii="Wingdings" w:hAnsi="Wingdings" w:cs="Wingdings" w:hint="default"/>
+        <w:rFonts w:cs="Wingdings"/>
       </w:rPr>
     </w:lvl>
     <w:lvl w:ilvl="3">
@@ -11595,6 +11619,7 @@
       </w:pPr>
       <w:rPr>
         <w:rFonts w:ascii="Symbol" w:hAnsi="Symbol" w:cs="Symbol" w:hint="default"/>
+        <w:rFonts w:cs="Symbol"/>
       </w:rPr>
     </w:lvl>
     <w:lvl w:ilvl="4">
@@ -11620,6 +11645,7 @@
       </w:pPr>
       <w:rPr>
         <w:rFonts w:ascii="Wingdings" w:hAnsi="Wingdings" w:cs="Wingdings" w:hint="default"/>
+        <w:rFonts w:cs="Wingdings"/>
       </w:rPr>
     </w:lvl>
     <w:lvl w:ilvl="6">
@@ -11632,6 +11658,7 @@
       </w:pPr>
       <w:rPr>
         <w:rFonts w:ascii="Symbol" w:hAnsi="Symbol" w:cs="Symbol" w:hint="default"/>
+        <w:rFonts w:cs="Symbol"/>
       </w:rPr>
     </w:lvl>
     <w:lvl w:ilvl="7">
@@ -11657,6 +11684,7 @@
       </w:pPr>
       <w:rPr>
         <w:rFonts w:ascii="Wingdings" w:hAnsi="Wingdings" w:cs="Wingdings" w:hint="default"/>
+        <w:rFonts w:cs="Wingdings"/>
       </w:rPr>
     </w:lvl>
   </w:abstractNum>
@@ -11698,6 +11726,7 @@
       </w:pPr>
       <w:rPr>
         <w:rFonts w:ascii="Wingdings" w:hAnsi="Wingdings" w:cs="Wingdings" w:hint="default"/>
+        <w:rFonts w:cs="Wingdings"/>
       </w:rPr>
     </w:lvl>
     <w:lvl w:ilvl="3">
@@ -11710,6 +11739,7 @@
       </w:pPr>
       <w:rPr>
         <w:rFonts w:ascii="Symbol" w:hAnsi="Symbol" w:cs="Symbol" w:hint="default"/>
+        <w:rFonts w:cs="Symbol"/>
       </w:rPr>
     </w:lvl>
     <w:lvl w:ilvl="4">
@@ -11735,6 +11765,7 @@
       </w:pPr>
       <w:rPr>
         <w:rFonts w:ascii="Wingdings" w:hAnsi="Wingdings" w:cs="Wingdings" w:hint="default"/>
+        <w:rFonts w:cs="Wingdings"/>
       </w:rPr>
     </w:lvl>
     <w:lvl w:ilvl="6">
@@ -11747,6 +11778,7 @@
       </w:pPr>
       <w:rPr>
         <w:rFonts w:ascii="Symbol" w:hAnsi="Symbol" w:cs="Symbol" w:hint="default"/>
+        <w:rFonts w:cs="Symbol"/>
       </w:rPr>
     </w:lvl>
     <w:lvl w:ilvl="7">
@@ -11772,6 +11804,7 @@
       </w:pPr>
       <w:rPr>
         <w:rFonts w:ascii="Wingdings" w:hAnsi="Wingdings" w:cs="Wingdings" w:hint="default"/>
+        <w:rFonts w:cs="Wingdings"/>
       </w:rPr>
     </w:lvl>
   </w:abstractNum>
@@ -11888,7 +11921,6 @@
     <w:rPrDefault>
       <w:rPr>
         <w:rFonts w:ascii="Calibri" w:hAnsi="Calibri" w:eastAsia="Calibri" w:cs="" w:asciiTheme="minorHAnsi" w:cstheme="minorBidi" w:eastAsiaTheme="minorHAnsi" w:hAnsiTheme="minorHAnsi"/>
-        <w:sz w:val="22"/>
         <w:szCs w:val="22"/>
         <w:lang w:val="en-CA" w:eastAsia="en-US" w:bidi="ar-SA"/>
       </w:rPr>
@@ -12476,6 +12508,142 @@
     <w:qFormat/>
     <w:rPr/>
   </w:style>
+  <w:style w:type="character" w:styleId="ListLabel9">
+    <w:name w:val="ListLabel 9"/>
+    <w:qFormat/>
+    <w:rPr>
+      <w:rFonts w:cs=""/>
+      <w:sz w:val="24"/>
+    </w:rPr>
+  </w:style>
+  <w:style w:type="character" w:styleId="ListLabel10">
+    <w:name w:val="ListLabel 10"/>
+    <w:qFormat/>
+    <w:rPr>
+      <w:rFonts w:cs="Courier New"/>
+    </w:rPr>
+  </w:style>
+  <w:style w:type="character" w:styleId="ListLabel11">
+    <w:name w:val="ListLabel 11"/>
+    <w:qFormat/>
+    <w:rPr>
+      <w:rFonts w:cs="Wingdings"/>
+    </w:rPr>
+  </w:style>
+  <w:style w:type="character" w:styleId="ListLabel12">
+    <w:name w:val="ListLabel 12"/>
+    <w:qFormat/>
+    <w:rPr>
+      <w:rFonts w:cs="Symbol"/>
+    </w:rPr>
+  </w:style>
+  <w:style w:type="character" w:styleId="ListLabel13">
+    <w:name w:val="ListLabel 13"/>
+    <w:qFormat/>
+    <w:rPr>
+      <w:rFonts w:cs="Courier New"/>
+    </w:rPr>
+  </w:style>
+  <w:style w:type="character" w:styleId="ListLabel14">
+    <w:name w:val="ListLabel 14"/>
+    <w:qFormat/>
+    <w:rPr>
+      <w:rFonts w:cs="Wingdings"/>
+    </w:rPr>
+  </w:style>
+  <w:style w:type="character" w:styleId="ListLabel15">
+    <w:name w:val="ListLabel 15"/>
+    <w:qFormat/>
+    <w:rPr>
+      <w:rFonts w:cs="Symbol"/>
+    </w:rPr>
+  </w:style>
+  <w:style w:type="character" w:styleId="ListLabel16">
+    <w:name w:val="ListLabel 16"/>
+    <w:qFormat/>
+    <w:rPr>
+      <w:rFonts w:cs="Courier New"/>
+    </w:rPr>
+  </w:style>
+  <w:style w:type="character" w:styleId="ListLabel17">
+    <w:name w:val="ListLabel 17"/>
+    <w:qFormat/>
+    <w:rPr>
+      <w:rFonts w:cs="Wingdings"/>
+    </w:rPr>
+  </w:style>
+  <w:style w:type="character" w:styleId="ListLabel18">
+    <w:name w:val="ListLabel 18"/>
+    <w:qFormat/>
+    <w:rPr>
+      <w:rFonts w:cs=""/>
+      <w:sz w:val="24"/>
+    </w:rPr>
+  </w:style>
+  <w:style w:type="character" w:styleId="ListLabel19">
+    <w:name w:val="ListLabel 19"/>
+    <w:qFormat/>
+    <w:rPr>
+      <w:rFonts w:cs="Courier New"/>
+    </w:rPr>
+  </w:style>
+  <w:style w:type="character" w:styleId="ListLabel20">
+    <w:name w:val="ListLabel 20"/>
+    <w:qFormat/>
+    <w:rPr>
+      <w:rFonts w:cs="Wingdings"/>
+    </w:rPr>
+  </w:style>
+  <w:style w:type="character" w:styleId="ListLabel21">
+    <w:name w:val="ListLabel 21"/>
+    <w:qFormat/>
+    <w:rPr>
+      <w:rFonts w:cs="Symbol"/>
+    </w:rPr>
+  </w:style>
+  <w:style w:type="character" w:styleId="ListLabel22">
+    <w:name w:val="ListLabel 22"/>
+    <w:qFormat/>
+    <w:rPr>
+      <w:rFonts w:cs="Courier New"/>
+    </w:rPr>
+  </w:style>
+  <w:style w:type="character" w:styleId="ListLabel23">
+    <w:name w:val="ListLabel 23"/>
+    <w:qFormat/>
+    <w:rPr>
+      <w:rFonts w:cs="Wingdings"/>
+    </w:rPr>
+  </w:style>
+  <w:style w:type="character" w:styleId="ListLabel24">
+    <w:name w:val="ListLabel 24"/>
+    <w:qFormat/>
+    <w:rPr>
+      <w:rFonts w:cs="Symbol"/>
+    </w:rPr>
+  </w:style>
+  <w:style w:type="character" w:styleId="ListLabel25">
+    <w:name w:val="ListLabel 25"/>
+    <w:qFormat/>
+    <w:rPr>
+      <w:rFonts w:cs="Courier New"/>
+    </w:rPr>
+  </w:style>
+  <w:style w:type="character" w:styleId="ListLabel26">
+    <w:name w:val="ListLabel 26"/>
+    <w:qFormat/>
+    <w:rPr>
+      <w:rFonts w:cs="Wingdings"/>
+    </w:rPr>
+  </w:style>
+  <w:style w:type="character" w:styleId="ListLabel27">
+    <w:name w:val="ListLabel 27"/>
+    <w:qFormat/>
+    <w:rPr>
+      <w:sz w:val="24"/>
+      <w:szCs w:val="24"/>
+    </w:rPr>
+  </w:style>
   <w:style w:type="paragraph" w:styleId="Heading">
     <w:name w:val="Heading"/>
     <w:basedOn w:val="Normal"/>
@@ -12604,6 +12772,19 @@
       <w:ind w:left="220" w:hanging="0"/>
     </w:pPr>
     <w:rPr/>
+  </w:style>
+  <w:style w:type="paragraph" w:styleId="PreformattedText">
+    <w:name w:val="Preformatted Text"/>
+    <w:basedOn w:val="Normal"/>
+    <w:qFormat/>
+    <w:pPr>
+      <w:spacing w:before="0" w:after="0"/>
+    </w:pPr>
+    <w:rPr>
+      <w:rFonts w:ascii="Liberation Mono" w:hAnsi="Liberation Mono" w:eastAsia="Liberation Mono" w:cs="Liberation Mono"/>
+      <w:sz w:val="20"/>
+      <w:szCs w:val="20"/>
+    </w:rPr>
   </w:style>
   <w:style w:type="numbering" w:styleId="NoList" w:default="1">
     <w:name w:val="No List"/>

</xml_diff>